<commit_message>
Improved sensorless homing reliability
</commit_message>
<xml_diff>
--- a/MARLIN COMPILATION REQUIREMENTS.docx
+++ b/MARLIN COMPILATION REQUIREMENTS.docx
@@ -100,80 +100,74 @@
       </w:r>
       <w:proofErr w:type="spellEnd"/>
     </w:p>
+    <w:p/>
     <w:p>
       <w:pPr>
         <w:rPr>
           <w:lang w:val="pt-BR"/>
         </w:rPr>
       </w:pPr>
-    </w:p>
-    <w:p>
-      <w:pPr>
+      <w:proofErr w:type="spellStart"/>
+      <w:r>
         <w:rPr>
           <w:lang w:val="pt-BR"/>
         </w:rPr>
-      </w:pPr>
+        <w:t>Marlin</w:t>
+      </w:r>
+      <w:proofErr w:type="spellEnd"/>
+      <w:r>
+        <w:rPr>
+          <w:lang w:val="pt-BR"/>
+        </w:rPr>
+        <w:t>/</w:t>
+      </w:r>
       <w:proofErr w:type="spellStart"/>
       <w:r>
         <w:rPr>
           <w:lang w:val="pt-BR"/>
         </w:rPr>
-        <w:t>Marlin</w:t>
+        <w:t>src</w:t>
       </w:r>
       <w:proofErr w:type="spellEnd"/>
       <w:r>
         <w:rPr>
           <w:lang w:val="pt-BR"/>
         </w:rPr>
-        <w:t>/</w:t>
-      </w:r>
+        <w:t>/pins/stm32h7/pins_BTT_SKR_SE_BX_V1_0.h </w:t>
+      </w:r>
+    </w:p>
+    <w:p>
+      <w:pPr>
+        <w:pStyle w:val="ListParagraph"/>
+        <w:numPr>
+          <w:ilvl w:val="0"/>
+          <w:numId w:val="1"/>
+        </w:numPr>
+        <w:rPr>
+          <w:lang w:val="pt-BR"/>
+        </w:rPr>
+      </w:pPr>
+    </w:p>
+    <w:p>
+      <w:pPr>
+        <w:rPr>
+          <w:lang w:val="en-US"/>
+        </w:rPr>
+      </w:pPr>
       <w:proofErr w:type="spellStart"/>
       <w:r>
         <w:rPr>
-          <w:lang w:val="pt-BR"/>
-        </w:rPr>
-        <w:t>src</w:t>
+          <w:lang w:val="en-US"/>
+        </w:rPr>
+        <w:t>Con</w:t>
+      </w:r>
+      <w:r>
+        <w:rPr>
+          <w:lang w:val="en-US"/>
+        </w:rPr>
+        <w:t>figuration.h</w:t>
       </w:r>
       <w:proofErr w:type="spellEnd"/>
-      <w:r>
-        <w:rPr>
-          <w:lang w:val="pt-BR"/>
-        </w:rPr>
-        <w:t>/pins/stm32h7/pins_BTT_SKR_SE_BX_V1_0.h </w:t>
-      </w:r>
-    </w:p>
-    <w:p>
-      <w:pPr>
-        <w:pStyle w:val="ListParagraph"/>
-        <w:numPr>
-          <w:ilvl w:val="0"/>
-          <w:numId w:val="1"/>
-        </w:numPr>
-        <w:rPr>
-          <w:lang w:val="pt-BR"/>
-        </w:rPr>
-      </w:pPr>
-    </w:p>
-    <w:p>
-      <w:pPr>
-        <w:rPr>
-          <w:lang w:val="en-US"/>
-        </w:rPr>
-      </w:pPr>
-      <w:proofErr w:type="spellStart"/>
-      <w:r>
-        <w:rPr>
-          <w:lang w:val="en-US"/>
-        </w:rPr>
-        <w:t>Con</w:t>
-      </w:r>
-      <w:r>
-        <w:rPr>
-          <w:lang w:val="en-US"/>
-        </w:rPr>
-        <w:t>figuration.h</w:t>
-      </w:r>
-      <w:proofErr w:type="spellEnd"/>
     </w:p>
     <w:p>
       <w:pPr>
@@ -484,7 +478,13 @@
         </w:numPr>
       </w:pPr>
       <w:r>
-        <w:t>#define HOMING_FEEDRATE_XY (30*60</w:t>
+        <w:t>#define HOMING_FEEDRATE_XY (</w:t>
+      </w:r>
+      <w:r>
+        <w:t>2</w:t>
+      </w:r>
+      <w:r>
+        <w:t>0*60</w:t>
       </w:r>
     </w:p>
     <w:p>
@@ -926,7 +926,13 @@
         </w:numPr>
       </w:pPr>
       <w:r>
-        <w:t>#define X_CURRENT 1250</w:t>
+        <w:t>#define X_CURRENT 1</w:t>
+      </w:r>
+      <w:r>
+        <w:t>1</w:t>
+      </w:r>
+      <w:r>
+        <w:t>50</w:t>
       </w:r>
     </w:p>
     <w:p>
@@ -950,7 +956,13 @@
         </w:numPr>
       </w:pPr>
       <w:r>
-        <w:t>#define Y_CURRENT 1250</w:t>
+        <w:t>#define Y_CURRENT 1</w:t>
+      </w:r>
+      <w:r>
+        <w:t>1</w:t>
+      </w:r>
+      <w:r>
+        <w:t>50</w:t>
       </w:r>
     </w:p>
     <w:p>
@@ -974,55 +986,82 @@
         </w:numPr>
       </w:pPr>
       <w:r>
-        <w:t>#define Z_CURRENT 1250</w:t>
-      </w:r>
-    </w:p>
-    <w:p>
-      <w:pPr>
-        <w:pStyle w:val="ListParagraph"/>
-        <w:numPr>
-          <w:ilvl w:val="0"/>
-          <w:numId w:val="1"/>
-        </w:numPr>
-      </w:pPr>
-      <w:r>
-        <w:t>#define Z2_CURRENT 1250</w:t>
-      </w:r>
-    </w:p>
-    <w:p>
-      <w:pPr>
-        <w:pStyle w:val="ListParagraph"/>
-        <w:numPr>
-          <w:ilvl w:val="0"/>
-          <w:numId w:val="1"/>
-        </w:numPr>
-      </w:pPr>
-      <w:r>
-        <w:t>#define E0_CURRENT 900</w:t>
-      </w:r>
-    </w:p>
-    <w:p>
-      <w:pPr>
-        <w:pStyle w:val="ListParagraph"/>
-        <w:numPr>
-          <w:ilvl w:val="0"/>
-          <w:numId w:val="1"/>
-        </w:numPr>
-      </w:pPr>
-      <w:r>
-        <w:t>#define X_STALL_SENSITIVITY 92</w:t>
-      </w:r>
-    </w:p>
-    <w:p>
-      <w:pPr>
-        <w:pStyle w:val="ListParagraph"/>
-        <w:numPr>
-          <w:ilvl w:val="0"/>
-          <w:numId w:val="1"/>
-        </w:numPr>
-      </w:pPr>
-      <w:r>
-        <w:t>#define Y_STALL_SENSITIVITY 95</w:t>
+        <w:t>#define Z_CURRENT 1</w:t>
+      </w:r>
+      <w:r>
+        <w:t>1</w:t>
+      </w:r>
+      <w:r>
+        <w:t>50</w:t>
+      </w:r>
+    </w:p>
+    <w:p>
+      <w:pPr>
+        <w:pStyle w:val="ListParagraph"/>
+        <w:numPr>
+          <w:ilvl w:val="0"/>
+          <w:numId w:val="1"/>
+        </w:numPr>
+      </w:pPr>
+      <w:r>
+        <w:t>#define Z2_CURRENT 1</w:t>
+      </w:r>
+      <w:r>
+        <w:t>1</w:t>
+      </w:r>
+      <w:r>
+        <w:t>50</w:t>
+      </w:r>
+    </w:p>
+    <w:p>
+      <w:pPr>
+        <w:pStyle w:val="ListParagraph"/>
+        <w:numPr>
+          <w:ilvl w:val="0"/>
+          <w:numId w:val="1"/>
+        </w:numPr>
+      </w:pPr>
+      <w:r>
+        <w:t xml:space="preserve">#define E0_CURRENT </w:t>
+      </w:r>
+      <w:r>
+        <w:t>8</w:t>
+      </w:r>
+      <w:r>
+        <w:t>00</w:t>
+      </w:r>
+    </w:p>
+    <w:p>
+      <w:pPr>
+        <w:pStyle w:val="ListParagraph"/>
+        <w:numPr>
+          <w:ilvl w:val="0"/>
+          <w:numId w:val="1"/>
+        </w:numPr>
+      </w:pPr>
+      <w:r>
+        <w:t xml:space="preserve">#define X_STALL_SENSITIVITY </w:t>
+      </w:r>
+      <w:r>
+        <w:t>75</w:t>
+      </w:r>
+    </w:p>
+    <w:p>
+      <w:pPr>
+        <w:pStyle w:val="ListParagraph"/>
+        <w:numPr>
+          <w:ilvl w:val="0"/>
+          <w:numId w:val="1"/>
+        </w:numPr>
+      </w:pPr>
+      <w:r>
+        <w:t xml:space="preserve">#define Y_STALL_SENSITIVITY </w:t>
+      </w:r>
+      <w:r>
+        <w:t>8</w:t>
+      </w:r>
+      <w:r>
+        <w:t>5</w:t>
       </w:r>
     </w:p>
     <w:p>
@@ -1037,14 +1076,312 @@
         <w:t>#define SQUARE_WAVE_STEPPING</w:t>
       </w:r>
     </w:p>
-    <w:p>
-      <w:pPr>
-        <w:pStyle w:val="ListParagraph"/>
-        <w:numPr>
-          <w:ilvl w:val="0"/>
-          <w:numId w:val="1"/>
-        </w:numPr>
-      </w:pPr>
+    <w:p/>
+    <w:p>
+      <w:pPr>
+        <w:shd w:val="clear" w:color="auto" w:fill="1E1E1E"/>
+        <w:spacing w:line="270" w:lineRule="atLeast"/>
+        <w:rPr>
+          <w:rFonts w:ascii="Menlo" w:hAnsi="Menlo" w:cs="Menlo"/>
+          <w:color w:val="D4D4D4"/>
+          <w:sz w:val="18"/>
+          <w:szCs w:val="18"/>
+        </w:rPr>
+      </w:pPr>
+      <w:r>
+        <w:rPr>
+          <w:rFonts w:ascii="Menlo" w:hAnsi="Menlo" w:cs="Menlo"/>
+          <w:color w:val="C586C0"/>
+          <w:sz w:val="18"/>
+          <w:szCs w:val="18"/>
+        </w:rPr>
+        <w:t>#define</w:t>
+      </w:r>
+      <w:r>
+        <w:rPr>
+          <w:rFonts w:ascii="Menlo" w:hAnsi="Menlo" w:cs="Menlo"/>
+          <w:color w:val="569CD6"/>
+          <w:sz w:val="18"/>
+          <w:szCs w:val="18"/>
+        </w:rPr>
+        <w:t xml:space="preserve"> X_HOMING_ACCELERATION </w:t>
+      </w:r>
+      <w:r>
+        <w:rPr>
+          <w:rFonts w:ascii="Menlo" w:hAnsi="Menlo" w:cs="Menlo"/>
+          <w:color w:val="B5CEA8"/>
+          <w:sz w:val="18"/>
+          <w:szCs w:val="18"/>
+        </w:rPr>
+        <w:t>120</w:t>
+      </w:r>
+    </w:p>
+    <w:p>
+      <w:pPr>
+        <w:shd w:val="clear" w:color="auto" w:fill="1E1E1E"/>
+        <w:spacing w:line="270" w:lineRule="atLeast"/>
+        <w:rPr>
+          <w:rFonts w:ascii="Menlo" w:hAnsi="Menlo" w:cs="Menlo"/>
+          <w:color w:val="D4D4D4"/>
+          <w:sz w:val="18"/>
+          <w:szCs w:val="18"/>
+        </w:rPr>
+      </w:pPr>
+      <w:r>
+        <w:rPr>
+          <w:rFonts w:ascii="Menlo" w:hAnsi="Menlo" w:cs="Menlo"/>
+          <w:color w:val="C586C0"/>
+          <w:sz w:val="18"/>
+          <w:szCs w:val="18"/>
+        </w:rPr>
+        <w:t>#define</w:t>
+      </w:r>
+      <w:r>
+        <w:rPr>
+          <w:rFonts w:ascii="Menlo" w:hAnsi="Menlo" w:cs="Menlo"/>
+          <w:color w:val="569CD6"/>
+          <w:sz w:val="18"/>
+          <w:szCs w:val="18"/>
+        </w:rPr>
+        <w:t xml:space="preserve"> Y_HOMING_ACCELERATION </w:t>
+      </w:r>
+      <w:r>
+        <w:rPr>
+          <w:rFonts w:ascii="Menlo" w:hAnsi="Menlo" w:cs="Menlo"/>
+          <w:color w:val="B5CEA8"/>
+          <w:sz w:val="18"/>
+          <w:szCs w:val="18"/>
+        </w:rPr>
+        <w:t>120</w:t>
+      </w:r>
+    </w:p>
+    <w:p/>
+    <w:p>
+      <w:r>
+        <w:t>G28:</w:t>
+      </w:r>
+    </w:p>
+    <w:p>
+      <w:pPr>
+        <w:shd w:val="clear" w:color="auto" w:fill="1E1E1E"/>
+        <w:spacing w:line="270" w:lineRule="atLeast"/>
+        <w:rPr>
+          <w:rFonts w:ascii="Menlo" w:hAnsi="Menlo" w:cs="Menlo"/>
+          <w:color w:val="D4D4D4"/>
+          <w:sz w:val="18"/>
+          <w:szCs w:val="18"/>
+        </w:rPr>
+      </w:pPr>
+      <w:r>
+        <w:rPr>
+          <w:rFonts w:ascii="Menlo" w:hAnsi="Menlo" w:cs="Menlo"/>
+          <w:color w:val="D4D4D4"/>
+          <w:sz w:val="18"/>
+          <w:szCs w:val="18"/>
+        </w:rPr>
+        <w:t xml:space="preserve">    </w:t>
+      </w:r>
+      <w:r>
+        <w:rPr>
+          <w:rFonts w:ascii="Menlo" w:hAnsi="Menlo" w:cs="Menlo"/>
+          <w:color w:val="9CDCFE"/>
+          <w:sz w:val="18"/>
+          <w:szCs w:val="18"/>
+        </w:rPr>
+        <w:t>planner</w:t>
+      </w:r>
+      <w:r>
+        <w:rPr>
+          <w:rFonts w:ascii="Menlo" w:hAnsi="Menlo" w:cs="Menlo"/>
+          <w:color w:val="D4D4D4"/>
+          <w:sz w:val="18"/>
+          <w:szCs w:val="18"/>
+        </w:rPr>
+        <w:t>.</w:t>
+      </w:r>
+      <w:r>
+        <w:rPr>
+          <w:rFonts w:ascii="Menlo" w:hAnsi="Menlo" w:cs="Menlo"/>
+          <w:color w:val="9CDCFE"/>
+          <w:sz w:val="18"/>
+          <w:szCs w:val="18"/>
+        </w:rPr>
+        <w:t>settings</w:t>
+      </w:r>
+      <w:r>
+        <w:rPr>
+          <w:rFonts w:ascii="Menlo" w:hAnsi="Menlo" w:cs="Menlo"/>
+          <w:color w:val="D4D4D4"/>
+          <w:sz w:val="18"/>
+          <w:szCs w:val="18"/>
+        </w:rPr>
+        <w:t>.</w:t>
+      </w:r>
+      <w:r>
+        <w:rPr>
+          <w:rFonts w:ascii="Menlo" w:hAnsi="Menlo" w:cs="Menlo"/>
+          <w:color w:val="9CDCFE"/>
+          <w:sz w:val="18"/>
+          <w:szCs w:val="18"/>
+        </w:rPr>
+        <w:t>max_acceleration_mm_per_s2</w:t>
+      </w:r>
+      <w:r>
+        <w:rPr>
+          <w:rFonts w:ascii="Menlo" w:hAnsi="Menlo" w:cs="Menlo"/>
+          <w:color w:val="D4D4D4"/>
+          <w:sz w:val="18"/>
+          <w:szCs w:val="18"/>
+        </w:rPr>
+        <w:t>[</w:t>
+      </w:r>
+      <w:r>
+        <w:rPr>
+          <w:rFonts w:ascii="Menlo" w:hAnsi="Menlo" w:cs="Menlo"/>
+          <w:color w:val="4FC1FF"/>
+          <w:sz w:val="18"/>
+          <w:szCs w:val="18"/>
+        </w:rPr>
+        <w:t>X_AXIS</w:t>
+      </w:r>
+      <w:r>
+        <w:rPr>
+          <w:rFonts w:ascii="Menlo" w:hAnsi="Menlo" w:cs="Menlo"/>
+          <w:color w:val="D4D4D4"/>
+          <w:sz w:val="18"/>
+          <w:szCs w:val="18"/>
+        </w:rPr>
+        <w:t xml:space="preserve">] = </w:t>
+      </w:r>
+      <w:r>
+        <w:rPr>
+          <w:rFonts w:ascii="Menlo" w:hAnsi="Menlo" w:cs="Menlo"/>
+          <w:color w:val="569CD6"/>
+          <w:sz w:val="18"/>
+          <w:szCs w:val="18"/>
+        </w:rPr>
+        <w:t>X_HOMING_ACCELERATION</w:t>
+      </w:r>
+      <w:r>
+        <w:rPr>
+          <w:rFonts w:ascii="Menlo" w:hAnsi="Menlo" w:cs="Menlo"/>
+          <w:color w:val="D4D4D4"/>
+          <w:sz w:val="18"/>
+          <w:szCs w:val="18"/>
+        </w:rPr>
+        <w:t>;</w:t>
+      </w:r>
+    </w:p>
+    <w:p>
+      <w:pPr>
+        <w:shd w:val="clear" w:color="auto" w:fill="1E1E1E"/>
+        <w:spacing w:line="270" w:lineRule="atLeast"/>
+        <w:rPr>
+          <w:rFonts w:ascii="Menlo" w:hAnsi="Menlo" w:cs="Menlo"/>
+          <w:color w:val="D4D4D4"/>
+          <w:sz w:val="18"/>
+          <w:szCs w:val="18"/>
+        </w:rPr>
+      </w:pPr>
+      <w:r>
+        <w:rPr>
+          <w:rFonts w:ascii="Menlo" w:hAnsi="Menlo" w:cs="Menlo"/>
+          <w:color w:val="D4D4D4"/>
+          <w:sz w:val="18"/>
+          <w:szCs w:val="18"/>
+        </w:rPr>
+        <w:t xml:space="preserve">    </w:t>
+      </w:r>
+      <w:r>
+        <w:rPr>
+          <w:rFonts w:ascii="Menlo" w:hAnsi="Menlo" w:cs="Menlo"/>
+          <w:color w:val="9CDCFE"/>
+          <w:sz w:val="18"/>
+          <w:szCs w:val="18"/>
+        </w:rPr>
+        <w:t>planner</w:t>
+      </w:r>
+      <w:r>
+        <w:rPr>
+          <w:rFonts w:ascii="Menlo" w:hAnsi="Menlo" w:cs="Menlo"/>
+          <w:color w:val="D4D4D4"/>
+          <w:sz w:val="18"/>
+          <w:szCs w:val="18"/>
+        </w:rPr>
+        <w:t>.</w:t>
+      </w:r>
+      <w:r>
+        <w:rPr>
+          <w:rFonts w:ascii="Menlo" w:hAnsi="Menlo" w:cs="Menlo"/>
+          <w:color w:val="9CDCFE"/>
+          <w:sz w:val="18"/>
+          <w:szCs w:val="18"/>
+        </w:rPr>
+        <w:t>settings</w:t>
+      </w:r>
+      <w:r>
+        <w:rPr>
+          <w:rFonts w:ascii="Menlo" w:hAnsi="Menlo" w:cs="Menlo"/>
+          <w:color w:val="D4D4D4"/>
+          <w:sz w:val="18"/>
+          <w:szCs w:val="18"/>
+        </w:rPr>
+        <w:t>.</w:t>
+      </w:r>
+      <w:r>
+        <w:rPr>
+          <w:rFonts w:ascii="Menlo" w:hAnsi="Menlo" w:cs="Menlo"/>
+          <w:color w:val="9CDCFE"/>
+          <w:sz w:val="18"/>
+          <w:szCs w:val="18"/>
+        </w:rPr>
+        <w:t>max_acceleration_mm_per_s2</w:t>
+      </w:r>
+      <w:r>
+        <w:rPr>
+          <w:rFonts w:ascii="Menlo" w:hAnsi="Menlo" w:cs="Menlo"/>
+          <w:color w:val="D4D4D4"/>
+          <w:sz w:val="18"/>
+          <w:szCs w:val="18"/>
+        </w:rPr>
+        <w:t>[</w:t>
+      </w:r>
+      <w:r>
+        <w:rPr>
+          <w:rFonts w:ascii="Menlo" w:hAnsi="Menlo" w:cs="Menlo"/>
+          <w:color w:val="4FC1FF"/>
+          <w:sz w:val="18"/>
+          <w:szCs w:val="18"/>
+        </w:rPr>
+        <w:t>Y_AXIS</w:t>
+      </w:r>
+      <w:r>
+        <w:rPr>
+          <w:rFonts w:ascii="Menlo" w:hAnsi="Menlo" w:cs="Menlo"/>
+          <w:color w:val="D4D4D4"/>
+          <w:sz w:val="18"/>
+          <w:szCs w:val="18"/>
+        </w:rPr>
+        <w:t xml:space="preserve">] = </w:t>
+      </w:r>
+      <w:r>
+        <w:rPr>
+          <w:rFonts w:ascii="Menlo" w:hAnsi="Menlo" w:cs="Menlo"/>
+          <w:color w:val="569CD6"/>
+          <w:sz w:val="18"/>
+          <w:szCs w:val="18"/>
+        </w:rPr>
+        <w:t>Y_HOMING_ACCELERATION</w:t>
+      </w:r>
+      <w:r>
+        <w:rPr>
+          <w:rFonts w:ascii="Menlo" w:hAnsi="Menlo" w:cs="Menlo"/>
+          <w:color w:val="D4D4D4"/>
+          <w:sz w:val="18"/>
+          <w:szCs w:val="18"/>
+        </w:rPr>
+        <w:t>;</w:t>
+      </w:r>
     </w:p>
     <w:sectPr>
       <w:pgSz w:w="11900" w:h="16840"/>
@@ -1570,15 +1907,16 @@
   <w:style w:type="paragraph" w:default="1" w:styleId="Normal">
     <w:name w:val="Normal"/>
     <w:qFormat/>
-    <w:rsid w:val="00BD4EDD"/>
+    <w:rsid w:val="00E06392"/>
     <w:rPr>
       <w:rFonts w:ascii="Times New Roman" w:eastAsia="Times New Roman" w:hAnsi="Times New Roman" w:cs="Times New Roman"/>
-      <w:lang w:eastAsia="en-GB"/>
+      <w:lang w:eastAsia="zh-CN"/>
     </w:rPr>
   </w:style>
   <w:style w:type="character" w:default="1" w:styleId="DefaultParagraphFont">
     <w:name w:val="Default Paragraph Font"/>
     <w:uiPriority w:val="1"/>
+    <w:semiHidden/>
     <w:unhideWhenUsed/>
   </w:style>
   <w:style w:type="table" w:default="1" w:styleId="TableNormal">
@@ -1619,6 +1957,7 @@
       <w:kern w:val="28"/>
       <w:sz w:val="56"/>
       <w:szCs w:val="56"/>
+      <w:lang w:eastAsia="en-GB"/>
     </w:rPr>
   </w:style>
   <w:style w:type="character" w:customStyle="1" w:styleId="TitleChar">
@@ -1645,6 +1984,9 @@
       <w:ind w:left="720"/>
       <w:contextualSpacing/>
     </w:pPr>
+    <w:rPr>
+      <w:lang w:eastAsia="en-GB"/>
+    </w:rPr>
   </w:style>
   <w:style w:type="character" w:styleId="Hyperlink">
     <w:name w:val="Hyperlink"/>

</xml_diff>

<commit_message>
Enabled SFS by default. Updated currents. First commit of safe shutdown script.
</commit_message>
<xml_diff>
--- a/MARLIN COMPILATION REQUIREMENTS.docx
+++ b/MARLIN COMPILATION REQUIREMENTS.docx
@@ -929,6 +929,36 @@
         <w:t>#define X_CURRENT 1</w:t>
       </w:r>
       <w:r>
+        <w:t>0</w:t>
+      </w:r>
+      <w:r>
+        <w:t>50</w:t>
+      </w:r>
+    </w:p>
+    <w:p>
+      <w:pPr>
+        <w:pStyle w:val="ListParagraph"/>
+        <w:numPr>
+          <w:ilvl w:val="0"/>
+          <w:numId w:val="1"/>
+        </w:numPr>
+      </w:pPr>
+      <w:r>
+        <w:t>#define X_CURRENT_HOME ((X_CURRENT)/2)</w:t>
+      </w:r>
+    </w:p>
+    <w:p>
+      <w:pPr>
+        <w:pStyle w:val="ListParagraph"/>
+        <w:numPr>
+          <w:ilvl w:val="0"/>
+          <w:numId w:val="1"/>
+        </w:numPr>
+      </w:pPr>
+      <w:r>
+        <w:t>#define Y_CURRENT 1</w:t>
+      </w:r>
+      <w:r>
         <w:t>1</w:t>
       </w:r>
       <w:r>
@@ -944,36 +974,6 @@
         </w:numPr>
       </w:pPr>
       <w:r>
-        <w:t>#define X_CURRENT_HOME ((X_CURRENT)/2)</w:t>
-      </w:r>
-    </w:p>
-    <w:p>
-      <w:pPr>
-        <w:pStyle w:val="ListParagraph"/>
-        <w:numPr>
-          <w:ilvl w:val="0"/>
-          <w:numId w:val="1"/>
-        </w:numPr>
-      </w:pPr>
-      <w:r>
-        <w:t>#define Y_CURRENT 1</w:t>
-      </w:r>
-      <w:r>
-        <w:t>1</w:t>
-      </w:r>
-      <w:r>
-        <w:t>50</w:t>
-      </w:r>
-    </w:p>
-    <w:p>
-      <w:pPr>
-        <w:pStyle w:val="ListParagraph"/>
-        <w:numPr>
-          <w:ilvl w:val="0"/>
-          <w:numId w:val="1"/>
-        </w:numPr>
-      </w:pPr>
-      <w:r>
         <w:t>#define Y_CURRENT_HOME ((Y_CURRENT)/2)</w:t>
       </w:r>
     </w:p>
@@ -986,31 +986,25 @@
         </w:numPr>
       </w:pPr>
       <w:r>
-        <w:t>#define Z_CURRENT 1</w:t>
-      </w:r>
-      <w:r>
-        <w:t>1</w:t>
-      </w:r>
-      <w:r>
-        <w:t>50</w:t>
-      </w:r>
-    </w:p>
-    <w:p>
-      <w:pPr>
-        <w:pStyle w:val="ListParagraph"/>
-        <w:numPr>
-          <w:ilvl w:val="0"/>
-          <w:numId w:val="1"/>
-        </w:numPr>
-      </w:pPr>
-      <w:r>
-        <w:t>#define Z2_CURRENT 1</w:t>
-      </w:r>
-      <w:r>
-        <w:t>1</w:t>
-      </w:r>
-      <w:r>
-        <w:t>50</w:t>
+        <w:t xml:space="preserve">#define Z_CURRENT </w:t>
+      </w:r>
+      <w:r>
+        <w:t>800</w:t>
+      </w:r>
+    </w:p>
+    <w:p>
+      <w:pPr>
+        <w:pStyle w:val="ListParagraph"/>
+        <w:numPr>
+          <w:ilvl w:val="0"/>
+          <w:numId w:val="1"/>
+        </w:numPr>
+      </w:pPr>
+      <w:r>
+        <w:t xml:space="preserve">#define Z2_CURRENT </w:t>
+      </w:r>
+      <w:r>
+        <w:t>800</w:t>
       </w:r>
     </w:p>
     <w:p>
@@ -1043,7 +1037,7 @@
         <w:t xml:space="preserve">#define X_STALL_SENSITIVITY </w:t>
       </w:r>
       <w:r>
-        <w:t>75</w:t>
+        <w:t>91</w:t>
       </w:r>
     </w:p>
     <w:p>
@@ -1058,10 +1052,7 @@
         <w:t xml:space="preserve">#define Y_STALL_SENSITIVITY </w:t>
       </w:r>
       <w:r>
-        <w:t>8</w:t>
-      </w:r>
-      <w:r>
-        <w:t>5</w:t>
+        <w:t>92</w:t>
       </w:r>
     </w:p>
     <w:p>
@@ -1076,9 +1067,13 @@
         <w:t>#define SQUARE_WAVE_STEPPING</w:t>
       </w:r>
     </w:p>
-    <w:p/>
-    <w:p>
-      <w:pPr>
+    <w:p>
+      <w:pPr>
+        <w:pStyle w:val="ListParagraph"/>
+        <w:numPr>
+          <w:ilvl w:val="0"/>
+          <w:numId w:val="1"/>
+        </w:numPr>
         <w:shd w:val="clear" w:color="auto" w:fill="1E1E1E"/>
         <w:spacing w:line="270" w:lineRule="atLeast"/>
         <w:rPr>
@@ -1091,33 +1086,20 @@
       <w:r>
         <w:rPr>
           <w:rFonts w:ascii="Menlo" w:hAnsi="Menlo" w:cs="Menlo"/>
-          <w:color w:val="C586C0"/>
-          <w:sz w:val="18"/>
-          <w:szCs w:val="18"/>
-        </w:rPr>
-        <w:t>#define</w:t>
-      </w:r>
-      <w:r>
-        <w:rPr>
-          <w:rFonts w:ascii="Menlo" w:hAnsi="Menlo" w:cs="Menlo"/>
           <w:color w:val="569CD6"/>
           <w:sz w:val="18"/>
           <w:szCs w:val="18"/>
         </w:rPr>
-        <w:t xml:space="preserve"> X_HOMING_ACCELERATION </w:t>
-      </w:r>
-      <w:r>
-        <w:rPr>
-          <w:rFonts w:ascii="Menlo" w:hAnsi="Menlo" w:cs="Menlo"/>
-          <w:color w:val="B5CEA8"/>
-          <w:sz w:val="18"/>
-          <w:szCs w:val="18"/>
-        </w:rPr>
-        <w:t>120</w:t>
-      </w:r>
-    </w:p>
-    <w:p>
-      <w:pPr>
+        <w:t>#define FILAMENT_RUNOUT_SENSOR</w:t>
+      </w:r>
+    </w:p>
+    <w:p>
+      <w:pPr>
+        <w:pStyle w:val="ListParagraph"/>
+        <w:numPr>
+          <w:ilvl w:val="0"/>
+          <w:numId w:val="1"/>
+        </w:numPr>
         <w:shd w:val="clear" w:color="auto" w:fill="1E1E1E"/>
         <w:spacing w:line="270" w:lineRule="atLeast"/>
         <w:rPr>
@@ -1130,39 +1112,29 @@
       <w:r>
         <w:rPr>
           <w:rFonts w:ascii="Menlo" w:hAnsi="Menlo" w:cs="Menlo"/>
-          <w:color w:val="C586C0"/>
-          <w:sz w:val="18"/>
-          <w:szCs w:val="18"/>
-        </w:rPr>
-        <w:t>#define</w:t>
-      </w:r>
-      <w:r>
-        <w:rPr>
-          <w:rFonts w:ascii="Menlo" w:hAnsi="Menlo" w:cs="Menlo"/>
           <w:color w:val="569CD6"/>
           <w:sz w:val="18"/>
           <w:szCs w:val="18"/>
         </w:rPr>
-        <w:t xml:space="preserve"> Y_HOMING_ACCELERATION </w:t>
-      </w:r>
-      <w:r>
-        <w:rPr>
-          <w:rFonts w:ascii="Menlo" w:hAnsi="Menlo" w:cs="Menlo"/>
-          <w:color w:val="B5CEA8"/>
-          <w:sz w:val="18"/>
-          <w:szCs w:val="18"/>
-        </w:rPr>
-        <w:t>120</w:t>
-      </w:r>
-    </w:p>
-    <w:p/>
-    <w:p>
-      <w:r>
-        <w:t>G28:</w:t>
-      </w:r>
-    </w:p>
-    <w:p>
-      <w:pPr>
+        <w:t>#define FIL_RUNOUT_ENABLED_DEFAULT false</w:t>
+      </w:r>
+      <w:r>
+        <w:rPr>
+          <w:rFonts w:ascii="Menlo" w:hAnsi="Menlo" w:cs="Menlo"/>
+          <w:color w:val="6A9955"/>
+          <w:sz w:val="18"/>
+          <w:szCs w:val="18"/>
+        </w:rPr>
+        <w:t xml:space="preserve"> </w:t>
+      </w:r>
+    </w:p>
+    <w:p>
+      <w:pPr>
+        <w:pStyle w:val="ListParagraph"/>
+        <w:numPr>
+          <w:ilvl w:val="0"/>
+          <w:numId w:val="1"/>
+        </w:numPr>
         <w:shd w:val="clear" w:color="auto" w:fill="1E1E1E"/>
         <w:spacing w:line="270" w:lineRule="atLeast"/>
         <w:rPr>
@@ -1175,105 +1147,29 @@
       <w:r>
         <w:rPr>
           <w:rFonts w:ascii="Menlo" w:hAnsi="Menlo" w:cs="Menlo"/>
-          <w:color w:val="D4D4D4"/>
-          <w:sz w:val="18"/>
-          <w:szCs w:val="18"/>
-        </w:rPr>
-        <w:t xml:space="preserve">    </w:t>
-      </w:r>
-      <w:r>
-        <w:rPr>
-          <w:rFonts w:ascii="Menlo" w:hAnsi="Menlo" w:cs="Menlo"/>
-          <w:color w:val="9CDCFE"/>
-          <w:sz w:val="18"/>
-          <w:szCs w:val="18"/>
-        </w:rPr>
-        <w:t>planner</w:t>
-      </w:r>
-      <w:r>
-        <w:rPr>
-          <w:rFonts w:ascii="Menlo" w:hAnsi="Menlo" w:cs="Menlo"/>
-          <w:color w:val="D4D4D4"/>
-          <w:sz w:val="18"/>
-          <w:szCs w:val="18"/>
-        </w:rPr>
-        <w:t>.</w:t>
-      </w:r>
-      <w:r>
-        <w:rPr>
-          <w:rFonts w:ascii="Menlo" w:hAnsi="Menlo" w:cs="Menlo"/>
-          <w:color w:val="9CDCFE"/>
-          <w:sz w:val="18"/>
-          <w:szCs w:val="18"/>
-        </w:rPr>
-        <w:t>settings</w:t>
-      </w:r>
-      <w:r>
-        <w:rPr>
-          <w:rFonts w:ascii="Menlo" w:hAnsi="Menlo" w:cs="Menlo"/>
-          <w:color w:val="D4D4D4"/>
-          <w:sz w:val="18"/>
-          <w:szCs w:val="18"/>
-        </w:rPr>
-        <w:t>.</w:t>
-      </w:r>
-      <w:r>
-        <w:rPr>
-          <w:rFonts w:ascii="Menlo" w:hAnsi="Menlo" w:cs="Menlo"/>
-          <w:color w:val="9CDCFE"/>
-          <w:sz w:val="18"/>
-          <w:szCs w:val="18"/>
-        </w:rPr>
-        <w:t>max_acceleration_mm_per_s2</w:t>
-      </w:r>
-      <w:r>
-        <w:rPr>
-          <w:rFonts w:ascii="Menlo" w:hAnsi="Menlo" w:cs="Menlo"/>
-          <w:color w:val="D4D4D4"/>
-          <w:sz w:val="18"/>
-          <w:szCs w:val="18"/>
-        </w:rPr>
-        <w:t>[</w:t>
-      </w:r>
-      <w:r>
-        <w:rPr>
-          <w:rFonts w:ascii="Menlo" w:hAnsi="Menlo" w:cs="Menlo"/>
-          <w:color w:val="4FC1FF"/>
-          <w:sz w:val="18"/>
-          <w:szCs w:val="18"/>
-        </w:rPr>
-        <w:t>X_AXIS</w:t>
-      </w:r>
-      <w:r>
-        <w:rPr>
-          <w:rFonts w:ascii="Menlo" w:hAnsi="Menlo" w:cs="Menlo"/>
-          <w:color w:val="D4D4D4"/>
-          <w:sz w:val="18"/>
-          <w:szCs w:val="18"/>
-        </w:rPr>
-        <w:t xml:space="preserve">] = </w:t>
-      </w:r>
-      <w:r>
-        <w:rPr>
-          <w:rFonts w:ascii="Menlo" w:hAnsi="Menlo" w:cs="Menlo"/>
           <w:color w:val="569CD6"/>
           <w:sz w:val="18"/>
           <w:szCs w:val="18"/>
         </w:rPr>
-        <w:t>X_HOMING_ACCELERATION</w:t>
-      </w:r>
-      <w:r>
-        <w:rPr>
-          <w:rFonts w:ascii="Menlo" w:hAnsi="Menlo" w:cs="Menlo"/>
-          <w:color w:val="D4D4D4"/>
-          <w:sz w:val="18"/>
-          <w:szCs w:val="18"/>
-        </w:rPr>
-        <w:t>;</w:t>
-      </w:r>
-    </w:p>
-    <w:p>
-      <w:pPr>
+        <w:t>#define FIL_RUNOUT_PULLUP</w:t>
+      </w:r>
+      <w:r>
+        <w:rPr>
+          <w:rFonts w:ascii="Menlo" w:hAnsi="Menlo" w:cs="Menlo"/>
+          <w:color w:val="6A9955"/>
+          <w:sz w:val="18"/>
+          <w:szCs w:val="18"/>
+        </w:rPr>
+        <w:t xml:space="preserve"> </w:t>
+      </w:r>
+    </w:p>
+    <w:p>
+      <w:pPr>
+        <w:pStyle w:val="ListParagraph"/>
+        <w:numPr>
+          <w:ilvl w:val="0"/>
+          <w:numId w:val="1"/>
+        </w:numPr>
         <w:shd w:val="clear" w:color="auto" w:fill="1E1E1E"/>
         <w:spacing w:line="270" w:lineRule="atLeast"/>
         <w:rPr>
@@ -1286,10 +1182,189 @@
       <w:r>
         <w:rPr>
           <w:rFonts w:ascii="Menlo" w:hAnsi="Menlo" w:cs="Menlo"/>
+          <w:color w:val="569CD6"/>
+          <w:sz w:val="18"/>
+          <w:szCs w:val="18"/>
+        </w:rPr>
+        <w:t xml:space="preserve">#define FILAMENT_RUNOUT_DISTANCE_MM </w:t>
+      </w:r>
+      <w:r>
+        <w:rPr>
+          <w:rFonts w:ascii="Menlo" w:hAnsi="Menlo" w:cs="Menlo"/>
+          <w:color w:val="B5CEA8"/>
+          <w:sz w:val="18"/>
+          <w:szCs w:val="18"/>
+        </w:rPr>
+        <w:t>10</w:t>
+      </w:r>
+    </w:p>
+    <w:p>
+      <w:pPr>
+        <w:pStyle w:val="ListParagraph"/>
+        <w:numPr>
+          <w:ilvl w:val="0"/>
+          <w:numId w:val="1"/>
+        </w:numPr>
+        <w:shd w:val="clear" w:color="auto" w:fill="1E1E1E"/>
+        <w:spacing w:line="270" w:lineRule="atLeast"/>
+        <w:rPr>
+          <w:rFonts w:ascii="Menlo" w:hAnsi="Menlo" w:cs="Menlo"/>
           <w:color w:val="D4D4D4"/>
           <w:sz w:val="18"/>
           <w:szCs w:val="18"/>
         </w:rPr>
+      </w:pPr>
+      <w:r>
+        <w:rPr>
+          <w:rFonts w:ascii="Menlo" w:hAnsi="Menlo" w:cs="Menlo"/>
+          <w:color w:val="569CD6"/>
+          <w:sz w:val="18"/>
+          <w:szCs w:val="18"/>
+        </w:rPr>
+        <w:t>#define FILAMENT_MOTION_SENSOR</w:t>
+      </w:r>
+    </w:p>
+    <w:p/>
+    <w:p/>
+    <w:p>
+      <w:pPr>
+        <w:shd w:val="clear" w:color="auto" w:fill="1E1E1E"/>
+        <w:spacing w:line="270" w:lineRule="atLeast"/>
+        <w:rPr>
+          <w:rFonts w:ascii="Menlo" w:hAnsi="Menlo" w:cs="Menlo"/>
+          <w:color w:val="D4D4D4"/>
+          <w:sz w:val="18"/>
+          <w:szCs w:val="18"/>
+        </w:rPr>
+      </w:pPr>
+      <w:r>
+        <w:rPr>
+          <w:rFonts w:ascii="Menlo" w:hAnsi="Menlo" w:cs="Menlo"/>
+          <w:color w:val="C586C0"/>
+          <w:sz w:val="18"/>
+          <w:szCs w:val="18"/>
+        </w:rPr>
+        <w:t>#define</w:t>
+      </w:r>
+      <w:r>
+        <w:rPr>
+          <w:rFonts w:ascii="Menlo" w:hAnsi="Menlo" w:cs="Menlo"/>
+          <w:color w:val="569CD6"/>
+          <w:sz w:val="18"/>
+          <w:szCs w:val="18"/>
+        </w:rPr>
+        <w:t xml:space="preserve"> X_HOMING_ACCELERATION </w:t>
+      </w:r>
+      <w:r>
+        <w:rPr>
+          <w:rFonts w:ascii="Menlo" w:hAnsi="Menlo" w:cs="Menlo"/>
+          <w:color w:val="B5CEA8"/>
+          <w:sz w:val="18"/>
+          <w:szCs w:val="18"/>
+        </w:rPr>
+        <w:t>1</w:t>
+      </w:r>
+      <w:r>
+        <w:rPr>
+          <w:rFonts w:ascii="Menlo" w:hAnsi="Menlo" w:cs="Menlo"/>
+          <w:color w:val="B5CEA8"/>
+          <w:sz w:val="18"/>
+          <w:szCs w:val="18"/>
+        </w:rPr>
+        <w:t>4</w:t>
+      </w:r>
+      <w:r>
+        <w:rPr>
+          <w:rFonts w:ascii="Menlo" w:hAnsi="Menlo" w:cs="Menlo"/>
+          <w:color w:val="B5CEA8"/>
+          <w:sz w:val="18"/>
+          <w:szCs w:val="18"/>
+        </w:rPr>
+        <w:t>0</w:t>
+      </w:r>
+    </w:p>
+    <w:p>
+      <w:pPr>
+        <w:shd w:val="clear" w:color="auto" w:fill="1E1E1E"/>
+        <w:spacing w:line="270" w:lineRule="atLeast"/>
+        <w:rPr>
+          <w:rFonts w:ascii="Menlo" w:hAnsi="Menlo" w:cs="Menlo"/>
+          <w:color w:val="D4D4D4"/>
+          <w:sz w:val="18"/>
+          <w:szCs w:val="18"/>
+        </w:rPr>
+      </w:pPr>
+      <w:r>
+        <w:rPr>
+          <w:rFonts w:ascii="Menlo" w:hAnsi="Menlo" w:cs="Menlo"/>
+          <w:color w:val="C586C0"/>
+          <w:sz w:val="18"/>
+          <w:szCs w:val="18"/>
+        </w:rPr>
+        <w:lastRenderedPageBreak/>
+        <w:t>#define</w:t>
+      </w:r>
+      <w:r>
+        <w:rPr>
+          <w:rFonts w:ascii="Menlo" w:hAnsi="Menlo" w:cs="Menlo"/>
+          <w:color w:val="569CD6"/>
+          <w:sz w:val="18"/>
+          <w:szCs w:val="18"/>
+        </w:rPr>
+        <w:t xml:space="preserve"> Y_HOMING_ACCELERATION </w:t>
+      </w:r>
+      <w:r>
+        <w:rPr>
+          <w:rFonts w:ascii="Menlo" w:hAnsi="Menlo" w:cs="Menlo"/>
+          <w:color w:val="B5CEA8"/>
+          <w:sz w:val="18"/>
+          <w:szCs w:val="18"/>
+        </w:rPr>
+        <w:t>1</w:t>
+      </w:r>
+      <w:r>
+        <w:rPr>
+          <w:rFonts w:ascii="Menlo" w:hAnsi="Menlo" w:cs="Menlo"/>
+          <w:color w:val="B5CEA8"/>
+          <w:sz w:val="18"/>
+          <w:szCs w:val="18"/>
+        </w:rPr>
+        <w:t>4</w:t>
+      </w:r>
+      <w:r>
+        <w:rPr>
+          <w:rFonts w:ascii="Menlo" w:hAnsi="Menlo" w:cs="Menlo"/>
+          <w:color w:val="B5CEA8"/>
+          <w:sz w:val="18"/>
+          <w:szCs w:val="18"/>
+        </w:rPr>
+        <w:t>0</w:t>
+      </w:r>
+    </w:p>
+    <w:p/>
+    <w:p>
+      <w:r>
+        <w:t>G28:</w:t>
+      </w:r>
+    </w:p>
+    <w:p>
+      <w:pPr>
+        <w:shd w:val="clear" w:color="auto" w:fill="1E1E1E"/>
+        <w:spacing w:line="270" w:lineRule="atLeast"/>
+        <w:rPr>
+          <w:rFonts w:ascii="Menlo" w:hAnsi="Menlo" w:cs="Menlo"/>
+          <w:color w:val="D4D4D4"/>
+          <w:sz w:val="18"/>
+          <w:szCs w:val="18"/>
+        </w:rPr>
+      </w:pPr>
+      <w:r>
+        <w:rPr>
+          <w:rFonts w:ascii="Menlo" w:hAnsi="Menlo" w:cs="Menlo"/>
+          <w:color w:val="D4D4D4"/>
+          <w:sz w:val="18"/>
+          <w:szCs w:val="18"/>
+        </w:rPr>
         <w:t xml:space="preserve">    </w:t>
       </w:r>
       <w:r>
@@ -1353,6 +1428,117 @@
           <w:sz w:val="18"/>
           <w:szCs w:val="18"/>
         </w:rPr>
+        <w:t>X_AXIS</w:t>
+      </w:r>
+      <w:r>
+        <w:rPr>
+          <w:rFonts w:ascii="Menlo" w:hAnsi="Menlo" w:cs="Menlo"/>
+          <w:color w:val="D4D4D4"/>
+          <w:sz w:val="18"/>
+          <w:szCs w:val="18"/>
+        </w:rPr>
+        <w:t xml:space="preserve">] = </w:t>
+      </w:r>
+      <w:r>
+        <w:rPr>
+          <w:rFonts w:ascii="Menlo" w:hAnsi="Menlo" w:cs="Menlo"/>
+          <w:color w:val="569CD6"/>
+          <w:sz w:val="18"/>
+          <w:szCs w:val="18"/>
+        </w:rPr>
+        <w:t>X_HOMING_ACCELERATION</w:t>
+      </w:r>
+      <w:r>
+        <w:rPr>
+          <w:rFonts w:ascii="Menlo" w:hAnsi="Menlo" w:cs="Menlo"/>
+          <w:color w:val="D4D4D4"/>
+          <w:sz w:val="18"/>
+          <w:szCs w:val="18"/>
+        </w:rPr>
+        <w:t>;</w:t>
+      </w:r>
+    </w:p>
+    <w:p>
+      <w:pPr>
+        <w:shd w:val="clear" w:color="auto" w:fill="1E1E1E"/>
+        <w:spacing w:line="270" w:lineRule="atLeast"/>
+        <w:rPr>
+          <w:rFonts w:ascii="Menlo" w:hAnsi="Menlo" w:cs="Menlo"/>
+          <w:color w:val="D4D4D4"/>
+          <w:sz w:val="18"/>
+          <w:szCs w:val="18"/>
+        </w:rPr>
+      </w:pPr>
+      <w:r>
+        <w:rPr>
+          <w:rFonts w:ascii="Menlo" w:hAnsi="Menlo" w:cs="Menlo"/>
+          <w:color w:val="D4D4D4"/>
+          <w:sz w:val="18"/>
+          <w:szCs w:val="18"/>
+        </w:rPr>
+        <w:t xml:space="preserve">    </w:t>
+      </w:r>
+      <w:r>
+        <w:rPr>
+          <w:rFonts w:ascii="Menlo" w:hAnsi="Menlo" w:cs="Menlo"/>
+          <w:color w:val="9CDCFE"/>
+          <w:sz w:val="18"/>
+          <w:szCs w:val="18"/>
+        </w:rPr>
+        <w:t>planner</w:t>
+      </w:r>
+      <w:r>
+        <w:rPr>
+          <w:rFonts w:ascii="Menlo" w:hAnsi="Menlo" w:cs="Menlo"/>
+          <w:color w:val="D4D4D4"/>
+          <w:sz w:val="18"/>
+          <w:szCs w:val="18"/>
+        </w:rPr>
+        <w:t>.</w:t>
+      </w:r>
+      <w:r>
+        <w:rPr>
+          <w:rFonts w:ascii="Menlo" w:hAnsi="Menlo" w:cs="Menlo"/>
+          <w:color w:val="9CDCFE"/>
+          <w:sz w:val="18"/>
+          <w:szCs w:val="18"/>
+        </w:rPr>
+        <w:t>settings</w:t>
+      </w:r>
+      <w:r>
+        <w:rPr>
+          <w:rFonts w:ascii="Menlo" w:hAnsi="Menlo" w:cs="Menlo"/>
+          <w:color w:val="D4D4D4"/>
+          <w:sz w:val="18"/>
+          <w:szCs w:val="18"/>
+        </w:rPr>
+        <w:t>.</w:t>
+      </w:r>
+      <w:r>
+        <w:rPr>
+          <w:rFonts w:ascii="Menlo" w:hAnsi="Menlo" w:cs="Menlo"/>
+          <w:color w:val="9CDCFE"/>
+          <w:sz w:val="18"/>
+          <w:szCs w:val="18"/>
+        </w:rPr>
+        <w:t>max_acceleration_mm_per_s2</w:t>
+      </w:r>
+      <w:r>
+        <w:rPr>
+          <w:rFonts w:ascii="Menlo" w:hAnsi="Menlo" w:cs="Menlo"/>
+          <w:color w:val="D4D4D4"/>
+          <w:sz w:val="18"/>
+          <w:szCs w:val="18"/>
+        </w:rPr>
+        <w:t>[</w:t>
+      </w:r>
+      <w:r>
+        <w:rPr>
+          <w:rFonts w:ascii="Menlo" w:hAnsi="Menlo" w:cs="Menlo"/>
+          <w:color w:val="4FC1FF"/>
+          <w:sz w:val="18"/>
+          <w:szCs w:val="18"/>
+        </w:rPr>
         <w:t>Y_AXIS</w:t>
       </w:r>
       <w:r>
@@ -1383,6 +1569,7 @@
         <w:t>;</w:t>
       </w:r>
     </w:p>
+    <w:p/>
     <w:sectPr>
       <w:pgSz w:w="11900" w:h="16840"/>
       <w:pgMar w:top="1440" w:right="1440" w:bottom="1440" w:left="1440" w:header="708" w:footer="708" w:gutter="0"/>
@@ -1907,7 +2094,7 @@
   <w:style w:type="paragraph" w:default="1" w:styleId="Normal">
     <w:name w:val="Normal"/>
     <w:qFormat/>
-    <w:rsid w:val="00E06392"/>
+    <w:rsid w:val="009F72D4"/>
     <w:rPr>
       <w:rFonts w:ascii="Times New Roman" w:eastAsia="Times New Roman" w:hAnsi="Times New Roman" w:cs="Times New Roman"/>
       <w:lang w:eastAsia="zh-CN"/>

</xml_diff>

<commit_message>
Currents updated to be less noisy. Silent config.ini included. Filament runout sensor functionality included.
</commit_message>
<xml_diff>
--- a/MARLIN COMPILATION REQUIREMENTS.docx
+++ b/MARLIN COMPILATION REQUIREMENTS.docx
@@ -929,6 +929,36 @@
         <w:t>#define X_CURRENT 1</w:t>
       </w:r>
       <w:r>
+        <w:t>0</w:t>
+      </w:r>
+      <w:r>
+        <w:t>50</w:t>
+      </w:r>
+    </w:p>
+    <w:p>
+      <w:pPr>
+        <w:pStyle w:val="ListParagraph"/>
+        <w:numPr>
+          <w:ilvl w:val="0"/>
+          <w:numId w:val="1"/>
+        </w:numPr>
+      </w:pPr>
+      <w:r>
+        <w:t>#define X_CURRENT_HOME ((X_CURRENT)/2)</w:t>
+      </w:r>
+    </w:p>
+    <w:p>
+      <w:pPr>
+        <w:pStyle w:val="ListParagraph"/>
+        <w:numPr>
+          <w:ilvl w:val="0"/>
+          <w:numId w:val="1"/>
+        </w:numPr>
+      </w:pPr>
+      <w:r>
+        <w:t>#define Y_CURRENT 1</w:t>
+      </w:r>
+      <w:r>
         <w:t>1</w:t>
       </w:r>
       <w:r>
@@ -944,36 +974,6 @@
         </w:numPr>
       </w:pPr>
       <w:r>
-        <w:t>#define X_CURRENT_HOME ((X_CURRENT)/2)</w:t>
-      </w:r>
-    </w:p>
-    <w:p>
-      <w:pPr>
-        <w:pStyle w:val="ListParagraph"/>
-        <w:numPr>
-          <w:ilvl w:val="0"/>
-          <w:numId w:val="1"/>
-        </w:numPr>
-      </w:pPr>
-      <w:r>
-        <w:t>#define Y_CURRENT 1</w:t>
-      </w:r>
-      <w:r>
-        <w:t>1</w:t>
-      </w:r>
-      <w:r>
-        <w:t>50</w:t>
-      </w:r>
-    </w:p>
-    <w:p>
-      <w:pPr>
-        <w:pStyle w:val="ListParagraph"/>
-        <w:numPr>
-          <w:ilvl w:val="0"/>
-          <w:numId w:val="1"/>
-        </w:numPr>
-      </w:pPr>
-      <w:r>
         <w:t>#define Y_CURRENT_HOME ((Y_CURRENT)/2)</w:t>
       </w:r>
     </w:p>
@@ -986,31 +986,25 @@
         </w:numPr>
       </w:pPr>
       <w:r>
-        <w:t>#define Z_CURRENT 1</w:t>
-      </w:r>
-      <w:r>
-        <w:t>1</w:t>
-      </w:r>
-      <w:r>
-        <w:t>50</w:t>
-      </w:r>
-    </w:p>
-    <w:p>
-      <w:pPr>
-        <w:pStyle w:val="ListParagraph"/>
-        <w:numPr>
-          <w:ilvl w:val="0"/>
-          <w:numId w:val="1"/>
-        </w:numPr>
-      </w:pPr>
-      <w:r>
-        <w:t>#define Z2_CURRENT 1</w:t>
-      </w:r>
-      <w:r>
-        <w:t>1</w:t>
-      </w:r>
-      <w:r>
-        <w:t>50</w:t>
+        <w:t xml:space="preserve">#define Z_CURRENT </w:t>
+      </w:r>
+      <w:r>
+        <w:t>800</w:t>
+      </w:r>
+    </w:p>
+    <w:p>
+      <w:pPr>
+        <w:pStyle w:val="ListParagraph"/>
+        <w:numPr>
+          <w:ilvl w:val="0"/>
+          <w:numId w:val="1"/>
+        </w:numPr>
+      </w:pPr>
+      <w:r>
+        <w:t xml:space="preserve">#define Z2_CURRENT </w:t>
+      </w:r>
+      <w:r>
+        <w:t>800</w:t>
       </w:r>
     </w:p>
     <w:p>
@@ -1043,7 +1037,7 @@
         <w:t xml:space="preserve">#define X_STALL_SENSITIVITY </w:t>
       </w:r>
       <w:r>
-        <w:t>75</w:t>
+        <w:t>91</w:t>
       </w:r>
     </w:p>
     <w:p>
@@ -1058,10 +1052,7 @@
         <w:t xml:space="preserve">#define Y_STALL_SENSITIVITY </w:t>
       </w:r>
       <w:r>
-        <w:t>8</w:t>
-      </w:r>
-      <w:r>
-        <w:t>5</w:t>
+        <w:t>92</w:t>
       </w:r>
     </w:p>
     <w:p>
@@ -1113,7 +1104,25 @@
           <w:sz w:val="18"/>
           <w:szCs w:val="18"/>
         </w:rPr>
-        <w:t>120</w:t>
+        <w:t>1</w:t>
+      </w:r>
+      <w:r>
+        <w:rPr>
+          <w:rFonts w:ascii="Menlo" w:hAnsi="Menlo" w:cs="Menlo"/>
+          <w:color w:val="B5CEA8"/>
+          <w:sz w:val="18"/>
+          <w:szCs w:val="18"/>
+        </w:rPr>
+        <w:t>4</w:t>
+      </w:r>
+      <w:r>
+        <w:rPr>
+          <w:rFonts w:ascii="Menlo" w:hAnsi="Menlo" w:cs="Menlo"/>
+          <w:color w:val="B5CEA8"/>
+          <w:sz w:val="18"/>
+          <w:szCs w:val="18"/>
+        </w:rPr>
+        <w:t>0</w:t>
       </w:r>
     </w:p>
     <w:p>
@@ -1152,7 +1161,25 @@
           <w:sz w:val="18"/>
           <w:szCs w:val="18"/>
         </w:rPr>
-        <w:t>120</w:t>
+        <w:t>1</w:t>
+      </w:r>
+      <w:r>
+        <w:rPr>
+          <w:rFonts w:ascii="Menlo" w:hAnsi="Menlo" w:cs="Menlo"/>
+          <w:color w:val="B5CEA8"/>
+          <w:sz w:val="18"/>
+          <w:szCs w:val="18"/>
+        </w:rPr>
+        <w:t>4</w:t>
+      </w:r>
+      <w:r>
+        <w:rPr>
+          <w:rFonts w:ascii="Menlo" w:hAnsi="Menlo" w:cs="Menlo"/>
+          <w:color w:val="B5CEA8"/>
+          <w:sz w:val="18"/>
+          <w:szCs w:val="18"/>
+        </w:rPr>
+        <w:t>0</w:t>
       </w:r>
     </w:p>
     <w:p/>

</xml_diff>